<commit_message>
Add comparison between original GTFS and APC-GTFS
</commit_message>
<xml_diff>
--- a/Transfer_Risk_Revision.docx
+++ b/Transfer_Risk_Revision.docx
@@ -10932,7 +10932,7 @@
         <w:ind w:firstLine="720"/>
         <w:jc w:val="both"/>
         <w:rPr>
-          <w:rFonts w:ascii="Times New Roman" w:hAnsi="Times New Roman" w:cs="Times New Roman" w:hint="eastAsia"/>
+          <w:rFonts w:ascii="Times New Roman" w:hAnsi="Times New Roman" w:cs="Times New Roman"/>
           <w:sz w:val="24"/>
           <w:szCs w:val="24"/>
         </w:rPr>
@@ -11466,9 +11466,18 @@
           <w:szCs w:val="24"/>
           <w:lang w:eastAsia="ja-JP"/>
         </w:rPr>
-        <w:t>n-</w:t>
-      </w:r>
-      <w:proofErr w:type="spellStart"/>
+        <w:t>n-th</w:t>
+      </w:r>
+      <w:r>
+        <w:rPr>
+          <w:rFonts w:ascii="Times New Roman" w:eastAsia="Yu Mincho" w:hAnsi="Times New Roman" w:cs="Times New Roman"/>
+          <w:color w:val="C00000"/>
+          <w:sz w:val="24"/>
+          <w:szCs w:val="24"/>
+          <w:lang w:eastAsia="ja-JP"/>
+        </w:rPr>
+        <w:t xml:space="preserve"> bus after the scheduled bus, the DD is </w:t>
+      </w:r>
       <w:r>
         <w:rPr>
           <w:rFonts w:ascii="Times New Roman" w:eastAsia="Yu Mincho" w:hAnsi="Times New Roman" w:cs="Times New Roman"/>
@@ -11478,18 +11487,17 @@
           <w:szCs w:val="24"/>
           <w:lang w:eastAsia="ja-JP"/>
         </w:rPr>
-        <w:t>th</w:t>
-      </w:r>
-      <w:proofErr w:type="spellEnd"/>
-      <w:r>
-        <w:rPr>
-          <w:rFonts w:ascii="Times New Roman" w:eastAsia="Yu Mincho" w:hAnsi="Times New Roman" w:cs="Times New Roman"/>
-          <w:color w:val="C00000"/>
-          <w:sz w:val="24"/>
-          <w:szCs w:val="24"/>
-          <w:lang w:eastAsia="ja-JP"/>
-        </w:rPr>
-        <w:t xml:space="preserve"> bus after the scheduled bus, the DD is </w:t>
+        <w:t>n</w:t>
+      </w:r>
+      <w:r>
+        <w:rPr>
+          <w:rFonts w:ascii="Times New Roman" w:eastAsia="Yu Mincho" w:hAnsi="Times New Roman" w:cs="Times New Roman"/>
+          <w:color w:val="C00000"/>
+          <w:sz w:val="24"/>
+          <w:szCs w:val="24"/>
+          <w:lang w:eastAsia="ja-JP"/>
+        </w:rPr>
+        <w:t xml:space="preserve">; if the actual bus is the </w:t>
       </w:r>
       <w:r>
         <w:rPr>
@@ -11500,42 +11508,8 @@
           <w:szCs w:val="24"/>
           <w:lang w:eastAsia="ja-JP"/>
         </w:rPr>
-        <w:t>n</w:t>
-      </w:r>
-      <w:r>
-        <w:rPr>
-          <w:rFonts w:ascii="Times New Roman" w:eastAsia="Yu Mincho" w:hAnsi="Times New Roman" w:cs="Times New Roman"/>
-          <w:color w:val="C00000"/>
-          <w:sz w:val="24"/>
-          <w:szCs w:val="24"/>
-          <w:lang w:eastAsia="ja-JP"/>
-        </w:rPr>
-        <w:t xml:space="preserve">; if the actual bus is the </w:t>
-      </w:r>
-      <w:r>
-        <w:rPr>
-          <w:rFonts w:ascii="Times New Roman" w:eastAsia="Yu Mincho" w:hAnsi="Times New Roman" w:cs="Times New Roman"/>
-          <w:i/>
-          <w:color w:val="C00000"/>
-          <w:sz w:val="24"/>
-          <w:szCs w:val="24"/>
-          <w:lang w:eastAsia="ja-JP"/>
-        </w:rPr>
-        <w:t>n-</w:t>
-      </w:r>
-      <w:proofErr w:type="spellStart"/>
-      <w:r>
-        <w:rPr>
-          <w:rFonts w:ascii="Times New Roman" w:eastAsia="Yu Mincho" w:hAnsi="Times New Roman" w:cs="Times New Roman"/>
-          <w:i/>
-          <w:color w:val="C00000"/>
-          <w:sz w:val="24"/>
-          <w:szCs w:val="24"/>
-          <w:lang w:eastAsia="ja-JP"/>
-        </w:rPr>
-        <w:t>th</w:t>
-      </w:r>
-      <w:proofErr w:type="spellEnd"/>
+        <w:t>n-th</w:t>
+      </w:r>
       <w:r>
         <w:rPr>
           <w:rFonts w:ascii="Times New Roman" w:eastAsia="Yu Mincho" w:hAnsi="Times New Roman" w:cs="Times New Roman"/>
@@ -11978,25 +11952,14 @@
           <w:szCs w:val="24"/>
         </w:rPr>
       </w:pPr>
-      <w:proofErr w:type="gramStart"/>
-      <w:r>
-        <w:rPr>
-          <w:rFonts w:ascii="Times New Roman" w:eastAsia="Yu Mincho" w:hAnsi="Times New Roman" w:cs="Times New Roman"/>
-          <w:sz w:val="24"/>
-          <w:szCs w:val="24"/>
-          <w:lang w:eastAsia="ja-JP"/>
-        </w:rPr>
-        <w:t>where</w:t>
-      </w:r>
-      <w:proofErr w:type="gramEnd"/>
-      <w:r>
-        <w:rPr>
-          <w:rFonts w:ascii="Times New Roman" w:eastAsia="Yu Mincho" w:hAnsi="Times New Roman" w:cs="Times New Roman"/>
-          <w:sz w:val="24"/>
-          <w:szCs w:val="24"/>
-          <w:lang w:eastAsia="ja-JP"/>
-        </w:rPr>
-        <w:t xml:space="preserve">: </w:t>
+      <w:r>
+        <w:rPr>
+          <w:rFonts w:ascii="Times New Roman" w:eastAsia="Yu Mincho" w:hAnsi="Times New Roman" w:cs="Times New Roman"/>
+          <w:sz w:val="24"/>
+          <w:szCs w:val="24"/>
+          <w:lang w:eastAsia="ja-JP"/>
+        </w:rPr>
+        <w:t xml:space="preserve">where: </w:t>
       </w:r>
       <m:oMath>
         <m:sSubSup>
@@ -13097,23 +13060,13 @@
           <w:lang w:eastAsia="ja-JP"/>
         </w:rPr>
       </w:pPr>
-      <w:proofErr w:type="gramStart"/>
-      <w:r>
-        <w:rPr>
-          <w:rFonts w:ascii="Times New Roman" w:hAnsi="Times New Roman" w:cs="Times New Roman"/>
-          <w:sz w:val="24"/>
-          <w:szCs w:val="24"/>
-        </w:rPr>
-        <w:t>where</w:t>
-      </w:r>
-      <w:proofErr w:type="gramEnd"/>
-      <w:r>
-        <w:rPr>
-          <w:rFonts w:ascii="Times New Roman" w:hAnsi="Times New Roman" w:cs="Times New Roman"/>
-          <w:sz w:val="24"/>
-          <w:szCs w:val="24"/>
-        </w:rPr>
-        <w:t xml:space="preserve">: </w:t>
+      <w:r>
+        <w:rPr>
+          <w:rFonts w:ascii="Times New Roman" w:hAnsi="Times New Roman" w:cs="Times New Roman"/>
+          <w:sz w:val="24"/>
+          <w:szCs w:val="24"/>
+        </w:rPr>
+        <w:t xml:space="preserve">where: </w:t>
       </w:r>
       <m:oMath>
         <m:sSubSup>
@@ -13554,19 +13507,8 @@
           <w:szCs w:val="24"/>
           <w:lang w:eastAsia="ja-JP"/>
         </w:rPr>
-        <w:t xml:space="preserve">The two parts of TTP’s decomposition, ATP </w:t>
-      </w:r>
-      <w:proofErr w:type="gramStart"/>
-      <w:r>
-        <w:rPr>
-          <w:rFonts w:ascii="Times New Roman" w:eastAsia="Yu Mincho" w:hAnsi="Times New Roman" w:cs="Times New Roman"/>
-          <w:sz w:val="24"/>
-          <w:szCs w:val="24"/>
-          <w:lang w:eastAsia="ja-JP"/>
-        </w:rPr>
-        <w:t xml:space="preserve">and </w:t>
-      </w:r>
-      <w:proofErr w:type="gramEnd"/>
+        <w:t xml:space="preserve">The two parts of TTP’s decomposition, ATP and </w:t>
+      </w:r>
       <m:oMath>
         <m:sSub>
           <m:sSubPr>
@@ -13707,7 +13649,6 @@
         </w:rPr>
         <w:t>-</w:t>
       </w:r>
-      <w:proofErr w:type="spellStart"/>
       <w:r>
         <w:rPr>
           <w:rFonts w:ascii="Times New Roman" w:eastAsia="Yu Mincho" w:hAnsi="Times New Roman" w:cs="Times New Roman"/>
@@ -13718,7 +13659,6 @@
         </w:rPr>
         <w:t>th</w:t>
       </w:r>
-      <w:proofErr w:type="spellEnd"/>
       <w:r>
         <w:rPr>
           <w:rFonts w:ascii="Times New Roman" w:eastAsia="Yu Mincho" w:hAnsi="Times New Roman" w:cs="Times New Roman"/>
@@ -13866,19 +13806,8 @@
           <w:szCs w:val="24"/>
           <w:lang w:eastAsia="ja-JP"/>
         </w:rPr>
-        <w:t xml:space="preserve"> (ATTP) for a collection of </w:t>
-      </w:r>
-      <w:proofErr w:type="gramStart"/>
-      <w:r>
-        <w:rPr>
-          <w:rFonts w:ascii="Times New Roman" w:eastAsia="Yu Mincho" w:hAnsi="Times New Roman" w:cs="Times New Roman"/>
-          <w:sz w:val="24"/>
-          <w:szCs w:val="24"/>
-          <w:lang w:eastAsia="ja-JP"/>
-        </w:rPr>
-        <w:t xml:space="preserve">transfers </w:t>
-      </w:r>
-      <w:proofErr w:type="gramEnd"/>
+        <w:t xml:space="preserve"> (ATTP) for a collection of transfers </w:t>
+      </w:r>
       <m:oMath>
         <m:r>
           <w:rPr>
@@ -14308,25 +14237,14 @@
           <w:lang w:eastAsia="ja-JP"/>
         </w:rPr>
       </w:pPr>
-      <w:proofErr w:type="gramStart"/>
-      <w:r>
-        <w:rPr>
-          <w:rFonts w:ascii="Times New Roman" w:eastAsia="Yu Mincho" w:hAnsi="Times New Roman" w:cs="Times New Roman"/>
-          <w:sz w:val="24"/>
-          <w:szCs w:val="24"/>
-          <w:lang w:eastAsia="ja-JP"/>
-        </w:rPr>
-        <w:t>where</w:t>
-      </w:r>
-      <w:proofErr w:type="gramEnd"/>
-      <w:r>
-        <w:rPr>
-          <w:rFonts w:ascii="Times New Roman" w:eastAsia="Yu Mincho" w:hAnsi="Times New Roman" w:cs="Times New Roman"/>
-          <w:sz w:val="24"/>
-          <w:szCs w:val="24"/>
-          <w:lang w:eastAsia="ja-JP"/>
-        </w:rPr>
-        <w:t xml:space="preserve">: </w:t>
+      <w:r>
+        <w:rPr>
+          <w:rFonts w:ascii="Times New Roman" w:eastAsia="Yu Mincho" w:hAnsi="Times New Roman" w:cs="Times New Roman"/>
+          <w:sz w:val="24"/>
+          <w:szCs w:val="24"/>
+          <w:lang w:eastAsia="ja-JP"/>
+        </w:rPr>
+        <w:t xml:space="preserve">where: </w:t>
       </w:r>
       <m:oMath>
         <m:r>
@@ -15297,7 +15215,6 @@
         </w:rPr>
         <w:t xml:space="preserve">a </w:t>
       </w:r>
-      <w:proofErr w:type="gramStart"/>
       <w:r>
         <w:rPr>
           <w:rFonts w:ascii="Times New Roman" w:eastAsia="Yu Mincho" w:hAnsi="Times New Roman" w:cs="Times New Roman"/>
@@ -15307,7 +15224,6 @@
         </w:rPr>
         <w:t xml:space="preserve">collection </w:t>
       </w:r>
-      <w:proofErr w:type="gramEnd"/>
       <m:oMath>
         <m:r>
           <w:rPr>
@@ -15910,25 +15826,14 @@
           <w:szCs w:val="24"/>
         </w:rPr>
       </w:pPr>
-      <w:proofErr w:type="gramStart"/>
-      <w:r>
-        <w:rPr>
-          <w:rFonts w:ascii="Times New Roman" w:eastAsia="Yu Mincho" w:hAnsi="Times New Roman" w:cs="Times New Roman"/>
-          <w:sz w:val="24"/>
-          <w:szCs w:val="24"/>
-          <w:lang w:eastAsia="ja-JP"/>
-        </w:rPr>
-        <w:t>where</w:t>
-      </w:r>
-      <w:proofErr w:type="gramEnd"/>
-      <w:r>
-        <w:rPr>
-          <w:rFonts w:ascii="Times New Roman" w:eastAsia="Yu Mincho" w:hAnsi="Times New Roman" w:cs="Times New Roman"/>
-          <w:sz w:val="24"/>
-          <w:szCs w:val="24"/>
-          <w:lang w:eastAsia="ja-JP"/>
-        </w:rPr>
-        <w:t xml:space="preserve">: </w:t>
+      <w:r>
+        <w:rPr>
+          <w:rFonts w:ascii="Times New Roman" w:eastAsia="Yu Mincho" w:hAnsi="Times New Roman" w:cs="Times New Roman"/>
+          <w:sz w:val="24"/>
+          <w:szCs w:val="24"/>
+          <w:lang w:eastAsia="ja-JP"/>
+        </w:rPr>
+        <w:t xml:space="preserve">where: </w:t>
       </w:r>
       <m:oMath>
         <m:r>
@@ -16948,7 +16853,25 @@
           <w:szCs w:val="24"/>
           <w:lang w:eastAsia="ja-JP"/>
         </w:rPr>
-        <w:t>, meaning that roughly half of the GTFS vehicle time data was updated with the more accurate APC time data</w:t>
+        <w:t>, meaning that roughly half of the GTFS data was upda</w:t>
+      </w:r>
+      <w:r>
+        <w:rPr>
+          <w:rFonts w:ascii="Times New Roman" w:eastAsia="Yu Mincho" w:hAnsi="Times New Roman" w:cs="Times New Roman"/>
+          <w:sz w:val="24"/>
+          <w:szCs w:val="24"/>
+          <w:lang w:eastAsia="ja-JP"/>
+        </w:rPr>
+        <w:t xml:space="preserve">ted with the more accurate APC </w:t>
+      </w:r>
+      <w:r>
+        <w:rPr>
+          <w:rFonts w:ascii="Times New Roman" w:eastAsia="Yu Mincho" w:hAnsi="Times New Roman" w:cs="Times New Roman"/>
+          <w:sz w:val="24"/>
+          <w:szCs w:val="24"/>
+          <w:lang w:eastAsia="ja-JP"/>
+        </w:rPr>
+        <w:t>data</w:t>
       </w:r>
       <w:r>
         <w:rPr>
@@ -16959,6 +16882,228 @@
         </w:rPr>
         <w:t>.</w:t>
       </w:r>
+      <w:r>
+        <w:rPr>
+          <w:rFonts w:ascii="Times New Roman" w:eastAsia="Yu Mincho" w:hAnsi="Times New Roman" w:cs="Times New Roman"/>
+          <w:sz w:val="24"/>
+          <w:szCs w:val="24"/>
+          <w:lang w:eastAsia="ja-JP"/>
+        </w:rPr>
+        <w:t xml:space="preserve"> </w:t>
+      </w:r>
+      <w:r>
+        <w:rPr>
+          <w:rFonts w:ascii="Times New Roman" w:eastAsia="Yu Mincho" w:hAnsi="Times New Roman" w:cs="Times New Roman"/>
+          <w:sz w:val="24"/>
+          <w:szCs w:val="24"/>
+          <w:lang w:eastAsia="ja-JP"/>
+        </w:rPr>
+        <w:t xml:space="preserve">Based on the GTFS alone, the average transfer risk </w:t>
+      </w:r>
+      <w:r>
+        <w:rPr>
+          <w:rFonts w:ascii="Times New Roman" w:eastAsia="Yu Mincho" w:hAnsi="Times New Roman" w:cs="Times New Roman"/>
+          <w:color w:val="C00000"/>
+          <w:sz w:val="24"/>
+          <w:szCs w:val="24"/>
+          <w:lang w:eastAsia="ja-JP"/>
+        </w:rPr>
+        <w:t xml:space="preserve">(TR) </w:t>
+      </w:r>
+      <w:r>
+        <w:rPr>
+          <w:rFonts w:ascii="Times New Roman" w:eastAsia="Yu Mincho" w:hAnsi="Times New Roman" w:cs="Times New Roman"/>
+          <w:sz w:val="24"/>
+          <w:szCs w:val="24"/>
+          <w:lang w:eastAsia="ja-JP"/>
+        </w:rPr>
+        <w:t>over the study period is 7.14% (</w:t>
+      </w:r>
+      <m:oMath>
+        <m:r>
+          <w:rPr>
+            <w:rFonts w:ascii="Cambria Math" w:eastAsia="Yu Mincho" w:hAnsi="Cambria Math" w:cs="Times New Roman"/>
+            <w:sz w:val="24"/>
+            <w:szCs w:val="24"/>
+            <w:lang w:eastAsia="ja-JP"/>
+          </w:rPr>
+          <m:t>σ=</m:t>
+        </m:r>
+      </m:oMath>
+      <w:r>
+        <w:rPr>
+          <w:rFonts w:ascii="Times New Roman" w:eastAsia="Yu Mincho" w:hAnsi="Times New Roman" w:cs="Times New Roman"/>
+          <w:sz w:val="24"/>
+          <w:szCs w:val="24"/>
+          <w:lang w:eastAsia="ja-JP"/>
+        </w:rPr>
+        <w:t xml:space="preserve">25.75%) and the average total time penalty </w:t>
+      </w:r>
+      <w:r>
+        <w:rPr>
+          <w:rFonts w:ascii="Times New Roman" w:eastAsia="Yu Mincho" w:hAnsi="Times New Roman" w:cs="Times New Roman"/>
+          <w:color w:val="C00000"/>
+          <w:sz w:val="24"/>
+          <w:szCs w:val="24"/>
+          <w:lang w:eastAsia="ja-JP"/>
+        </w:rPr>
+        <w:t xml:space="preserve">(ATTP) </w:t>
+      </w:r>
+      <w:r>
+        <w:rPr>
+          <w:rFonts w:ascii="Times New Roman" w:eastAsia="Yu Mincho" w:hAnsi="Times New Roman" w:cs="Times New Roman"/>
+          <w:sz w:val="24"/>
+          <w:szCs w:val="24"/>
+          <w:lang w:eastAsia="ja-JP"/>
+        </w:rPr>
+        <w:t>is 3.74 (</w:t>
+      </w:r>
+      <m:oMath>
+        <m:r>
+          <w:rPr>
+            <w:rFonts w:ascii="Cambria Math" w:eastAsia="Yu Mincho" w:hAnsi="Cambria Math" w:cs="Times New Roman"/>
+            <w:sz w:val="24"/>
+            <w:szCs w:val="24"/>
+            <w:lang w:eastAsia="ja-JP"/>
+          </w:rPr>
+          <m:t>σ=</m:t>
+        </m:r>
+      </m:oMath>
+      <w:r>
+        <w:rPr>
+          <w:rFonts w:ascii="Times New Roman" w:eastAsia="Yu Mincho" w:hAnsi="Times New Roman" w:cs="Times New Roman"/>
+          <w:sz w:val="24"/>
+          <w:szCs w:val="24"/>
+          <w:lang w:eastAsia="ja-JP"/>
+        </w:rPr>
+        <w:t xml:space="preserve"> 12.97)</w:t>
+      </w:r>
+      <w:r>
+        <w:rPr>
+          <w:rFonts w:ascii="Times New Roman" w:eastAsia="Yu Mincho" w:hAnsi="Times New Roman" w:cs="Times New Roman"/>
+          <w:sz w:val="24"/>
+          <w:szCs w:val="24"/>
+          <w:lang w:eastAsia="ja-JP"/>
+        </w:rPr>
+        <w:t xml:space="preserve"> </w:t>
+      </w:r>
+      <w:r>
+        <w:rPr>
+          <w:rFonts w:ascii="Times New Roman" w:eastAsia="Yu Mincho" w:hAnsi="Times New Roman" w:cs="Times New Roman"/>
+          <w:sz w:val="24"/>
+          <w:szCs w:val="24"/>
+          <w:lang w:eastAsia="ja-JP"/>
+        </w:rPr>
+        <w:t>minutes; based on the merged APC-GTFS, the average TR is 8.55% (</w:t>
+      </w:r>
+      <m:oMath>
+        <m:r>
+          <w:rPr>
+            <w:rFonts w:ascii="Cambria Math" w:eastAsia="Yu Mincho" w:hAnsi="Cambria Math" w:cs="Times New Roman"/>
+            <w:sz w:val="24"/>
+            <w:szCs w:val="24"/>
+            <w:lang w:eastAsia="ja-JP"/>
+          </w:rPr>
+          <m:t>σ=</m:t>
+        </m:r>
+      </m:oMath>
+      <w:r>
+        <w:rPr>
+          <w:rFonts w:ascii="Times New Roman" w:eastAsia="Yu Mincho" w:hAnsi="Times New Roman" w:cs="Times New Roman"/>
+          <w:sz w:val="24"/>
+          <w:szCs w:val="24"/>
+          <w:lang w:eastAsia="ja-JP"/>
+        </w:rPr>
+        <w:t>27.96%) and</w:t>
+      </w:r>
+      <w:r>
+        <w:rPr>
+          <w:rFonts w:ascii="Times New Roman" w:eastAsia="Yu Mincho" w:hAnsi="Times New Roman" w:cs="Times New Roman"/>
+          <w:sz w:val="24"/>
+          <w:szCs w:val="24"/>
+          <w:lang w:eastAsia="ja-JP"/>
+        </w:rPr>
+        <w:t xml:space="preserve"> </w:t>
+      </w:r>
+      <w:r>
+        <w:rPr>
+          <w:rFonts w:ascii="Times New Roman" w:eastAsia="Yu Mincho" w:hAnsi="Times New Roman" w:cs="Times New Roman"/>
+          <w:sz w:val="24"/>
+          <w:szCs w:val="24"/>
+          <w:lang w:eastAsia="ja-JP"/>
+        </w:rPr>
+        <w:t>the ATTP is 4.57 (</w:t>
+      </w:r>
+      <m:oMath>
+        <m:r>
+          <w:rPr>
+            <w:rFonts w:ascii="Cambria Math" w:eastAsia="Yu Mincho" w:hAnsi="Cambria Math" w:cs="Times New Roman"/>
+            <w:sz w:val="24"/>
+            <w:szCs w:val="24"/>
+            <w:lang w:eastAsia="ja-JP"/>
+          </w:rPr>
+          <m:t>σ=</m:t>
+        </m:r>
+      </m:oMath>
+      <w:r>
+        <w:rPr>
+          <w:rFonts w:ascii="Times New Roman" w:eastAsia="Yu Mincho" w:hAnsi="Times New Roman" w:cs="Times New Roman"/>
+          <w:sz w:val="24"/>
+          <w:szCs w:val="24"/>
+          <w:lang w:eastAsia="ja-JP"/>
+        </w:rPr>
+        <w:t>15.44) minutes. Although the mean value is relatively small, however, the standard deviation is substantially large, which suggests the temporal and spatial variation is large.</w:t>
+      </w:r>
+      <w:r>
+        <w:rPr>
+          <w:rFonts w:ascii="Times New Roman" w:eastAsia="Yu Mincho" w:hAnsi="Times New Roman" w:cs="Times New Roman"/>
+          <w:sz w:val="24"/>
+          <w:szCs w:val="24"/>
+          <w:lang w:eastAsia="ja-JP"/>
+        </w:rPr>
+        <w:t xml:space="preserve"> </w:t>
+      </w:r>
+      <w:r>
+        <w:rPr>
+          <w:rFonts w:ascii="Times New Roman" w:eastAsia="Yu Mincho" w:hAnsi="Times New Roman" w:cs="Times New Roman"/>
+          <w:sz w:val="24"/>
+          <w:szCs w:val="24"/>
+          <w:lang w:eastAsia="ja-JP"/>
+        </w:rPr>
+        <w:t xml:space="preserve">We can also observe that </w:t>
+      </w:r>
+      <w:r>
+        <w:rPr>
+          <w:rFonts w:ascii="Times New Roman" w:eastAsia="Yu Mincho" w:hAnsi="Times New Roman" w:cs="Times New Roman"/>
+          <w:sz w:val="24"/>
+          <w:szCs w:val="24"/>
+          <w:lang w:eastAsia="ja-JP"/>
+        </w:rPr>
+        <w:t>results</w:t>
+      </w:r>
+      <w:bookmarkStart w:id="4" w:name="_GoBack"/>
+      <w:bookmarkEnd w:id="4"/>
+      <w:r>
+        <w:rPr>
+          <w:rFonts w:ascii="Times New Roman" w:eastAsia="Yu Mincho" w:hAnsi="Times New Roman" w:cs="Times New Roman"/>
+          <w:sz w:val="24"/>
+          <w:szCs w:val="24"/>
+          <w:lang w:eastAsia="ja-JP"/>
+        </w:rPr>
+        <w:t xml:space="preserve"> are higher based on the APC-GTFS data than the GTFS data alone.</w:t>
+      </w:r>
+    </w:p>
+    <w:p>
+      <w:pPr>
+        <w:spacing w:line="240" w:lineRule="auto"/>
+        <w:jc w:val="both"/>
+        <w:rPr>
+          <w:rFonts w:ascii="Times New Roman" w:eastAsia="Yu Mincho" w:hAnsi="Times New Roman" w:cs="Times New Roman"/>
+          <w:sz w:val="24"/>
+          <w:szCs w:val="24"/>
+          <w:lang w:eastAsia="ja-JP"/>
+        </w:rPr>
+      </w:pPr>
     </w:p>
     <w:p>
       <w:pPr>
@@ -16979,6 +17124,7 @@
           <w:szCs w:val="24"/>
           <w:lang w:eastAsia="ja-JP"/>
         </w:rPr>
+        <w:lastRenderedPageBreak/>
         <w:t xml:space="preserve">We archived the </w:t>
       </w:r>
       <w:r>
@@ -17229,7 +17375,6 @@
           <w:szCs w:val="24"/>
           <w:lang w:eastAsia="ja-JP"/>
         </w:rPr>
-        <w:lastRenderedPageBreak/>
         <w:t xml:space="preserve">To investigate the spatial pattern of transfer risk, the first thing is spatial aggregation, since </w:t>
       </w:r>
       <w:r>
@@ -17351,140 +17496,6 @@
           <w:lang w:eastAsia="ja-JP"/>
         </w:rPr>
         <w:t>s.</w:t>
-      </w:r>
-      <w:r>
-        <w:rPr>
-          <w:rFonts w:ascii="Times New Roman" w:eastAsia="Yu Mincho" w:hAnsi="Times New Roman" w:cs="Times New Roman"/>
-          <w:sz w:val="24"/>
-          <w:szCs w:val="24"/>
-          <w:lang w:eastAsia="ja-JP"/>
-        </w:rPr>
-        <w:t xml:space="preserve"> </w:t>
-      </w:r>
-    </w:p>
-    <w:p>
-      <w:pPr>
-        <w:spacing w:line="240" w:lineRule="auto"/>
-        <w:ind w:firstLine="720"/>
-        <w:jc w:val="both"/>
-        <w:rPr>
-          <w:rFonts w:ascii="Times New Roman" w:eastAsia="Yu Mincho" w:hAnsi="Times New Roman" w:cs="Times New Roman"/>
-          <w:sz w:val="24"/>
-          <w:szCs w:val="24"/>
-          <w:lang w:eastAsia="ja-JP"/>
-        </w:rPr>
-      </w:pPr>
-      <w:r>
-        <w:rPr>
-          <w:rFonts w:ascii="Times New Roman" w:eastAsia="Yu Mincho" w:hAnsi="Times New Roman" w:cs="Times New Roman"/>
-          <w:sz w:val="24"/>
-          <w:szCs w:val="24"/>
-          <w:lang w:eastAsia="ja-JP"/>
-        </w:rPr>
-        <w:t>T</w:t>
-      </w:r>
-      <w:r>
-        <w:rPr>
-          <w:rFonts w:ascii="Times New Roman" w:eastAsia="Yu Mincho" w:hAnsi="Times New Roman" w:cs="Times New Roman"/>
-          <w:sz w:val="24"/>
-          <w:szCs w:val="24"/>
-          <w:lang w:eastAsia="ja-JP"/>
-        </w:rPr>
-        <w:t xml:space="preserve">he </w:t>
-      </w:r>
-      <w:r>
-        <w:rPr>
-          <w:rFonts w:ascii="Times New Roman" w:eastAsia="Yu Mincho" w:hAnsi="Times New Roman" w:cs="Times New Roman"/>
-          <w:sz w:val="24"/>
-          <w:szCs w:val="24"/>
-          <w:lang w:eastAsia="ja-JP"/>
-        </w:rPr>
-        <w:t>average TR is 8.55% (</w:t>
-      </w:r>
-      <m:oMath>
-        <m:r>
-          <w:rPr>
-            <w:rFonts w:ascii="Cambria Math" w:eastAsia="Yu Mincho" w:hAnsi="Cambria Math" w:cs="Times New Roman"/>
-            <w:sz w:val="24"/>
-            <w:szCs w:val="24"/>
-            <w:lang w:eastAsia="ja-JP"/>
-          </w:rPr>
-          <m:t>σ=</m:t>
-        </m:r>
-      </m:oMath>
-      <w:r>
-        <w:rPr>
-          <w:rFonts w:ascii="Times New Roman" w:eastAsia="Yu Mincho" w:hAnsi="Times New Roman" w:cs="Times New Roman"/>
-          <w:sz w:val="24"/>
-          <w:szCs w:val="24"/>
-          <w:lang w:eastAsia="ja-JP"/>
-        </w:rPr>
-        <w:t>27.96%) and</w:t>
-      </w:r>
-      <w:r>
-        <w:rPr>
-          <w:rFonts w:ascii="Times New Roman" w:eastAsia="Yu Mincho" w:hAnsi="Times New Roman" w:cs="Times New Roman"/>
-          <w:sz w:val="24"/>
-          <w:szCs w:val="24"/>
-          <w:lang w:eastAsia="ja-JP"/>
-        </w:rPr>
-        <w:t xml:space="preserve"> </w:t>
-      </w:r>
-      <w:r>
-        <w:rPr>
-          <w:rFonts w:ascii="Times New Roman" w:eastAsia="Yu Mincho" w:hAnsi="Times New Roman" w:cs="Times New Roman"/>
-          <w:sz w:val="24"/>
-          <w:szCs w:val="24"/>
-          <w:lang w:eastAsia="ja-JP"/>
-        </w:rPr>
-        <w:t>the</w:t>
-      </w:r>
-      <w:r>
-        <w:rPr>
-          <w:rFonts w:ascii="Times New Roman" w:eastAsia="Yu Mincho" w:hAnsi="Times New Roman" w:cs="Times New Roman"/>
-          <w:sz w:val="24"/>
-          <w:szCs w:val="24"/>
-          <w:lang w:eastAsia="ja-JP"/>
-        </w:rPr>
-        <w:t xml:space="preserve"> ATTP is 4.57 (</w:t>
-      </w:r>
-      <m:oMath>
-        <m:r>
-          <w:rPr>
-            <w:rFonts w:ascii="Cambria Math" w:eastAsia="Yu Mincho" w:hAnsi="Cambria Math" w:cs="Times New Roman"/>
-            <w:sz w:val="24"/>
-            <w:szCs w:val="24"/>
-            <w:lang w:eastAsia="ja-JP"/>
-          </w:rPr>
-          <m:t>σ=</m:t>
-        </m:r>
-      </m:oMath>
-      <w:r>
-        <w:rPr>
-          <w:rFonts w:ascii="Times New Roman" w:eastAsia="Yu Mincho" w:hAnsi="Times New Roman" w:cs="Times New Roman"/>
-          <w:sz w:val="24"/>
-          <w:szCs w:val="24"/>
-          <w:lang w:eastAsia="ja-JP"/>
-        </w:rPr>
-        <w:t>15.44) minutes.</w:t>
-      </w:r>
-      <w:r>
-        <w:rPr>
-          <w:rFonts w:ascii="Times New Roman" w:eastAsia="Yu Mincho" w:hAnsi="Times New Roman" w:cs="Times New Roman"/>
-          <w:sz w:val="24"/>
-          <w:szCs w:val="24"/>
-          <w:lang w:eastAsia="ja-JP"/>
-        </w:rPr>
-        <w:t xml:space="preserve"> </w:t>
-      </w:r>
-      <w:r>
-        <w:rPr>
-          <w:rFonts w:ascii="Times New Roman" w:eastAsia="Yu Mincho" w:hAnsi="Times New Roman" w:cs="Times New Roman"/>
-          <w:sz w:val="24"/>
-          <w:szCs w:val="24"/>
-          <w:lang w:eastAsia="ja-JP"/>
-        </w:rPr>
-        <w:t>Although the mean value is relatively small, however, the standard deviation is substantially large, which suggests the temporal and spatial variation is large.</w:t>
       </w:r>
       <w:r>
         <w:rPr>
@@ -18151,7 +18162,7 @@
           <w:lang w:eastAsia="ja-JP"/>
         </w:rPr>
       </w:pPr>
-      <w:bookmarkStart w:id="4" w:name="_Ref19284994"/>
+      <w:bookmarkStart w:id="5" w:name="_Ref19284994"/>
       <w:r>
         <w:rPr>
           <w:rFonts w:ascii="Times New Roman" w:eastAsia="Yu Mincho" w:hAnsi="Times New Roman" w:cs="Times New Roman"/>
@@ -18207,7 +18218,7 @@
         </w:rPr>
         <w:fldChar w:fldCharType="end"/>
       </w:r>
-      <w:bookmarkEnd w:id="4"/>
+      <w:bookmarkEnd w:id="5"/>
       <w:r>
         <w:rPr>
           <w:rFonts w:ascii="Times New Roman" w:eastAsia="Yu Mincho" w:hAnsi="Times New Roman" w:cs="Times New Roman"/>
@@ -18674,8 +18685,8 @@
           <w:lang w:eastAsia="ja-JP"/>
         </w:rPr>
       </w:pPr>
-      <w:bookmarkStart w:id="5" w:name="_Ref19285034"/>
-      <w:commentRangeStart w:id="6"/>
+      <w:bookmarkStart w:id="6" w:name="_Ref19285034"/>
+      <w:commentRangeStart w:id="7"/>
       <w:r>
         <w:rPr>
           <w:rFonts w:ascii="Times New Roman" w:eastAsia="Yu Mincho" w:hAnsi="Times New Roman" w:cs="Times New Roman"/>
@@ -18731,7 +18742,7 @@
         </w:rPr>
         <w:fldChar w:fldCharType="end"/>
       </w:r>
-      <w:bookmarkEnd w:id="5"/>
+      <w:bookmarkEnd w:id="6"/>
       <w:r>
         <w:rPr>
           <w:rFonts w:ascii="Times New Roman" w:eastAsia="Yu Mincho" w:hAnsi="Times New Roman" w:cs="Times New Roman"/>
@@ -18750,12 +18761,12 @@
         </w:rPr>
         <w:t xml:space="preserve"> Overall monthly TR and ATTP trend chart.</w:t>
       </w:r>
-      <w:commentRangeEnd w:id="6"/>
+      <w:commentRangeEnd w:id="7"/>
       <w:r>
         <w:rPr>
           <w:rStyle w:val="CommentReference"/>
         </w:rPr>
-        <w:commentReference w:id="6"/>
+        <w:commentReference w:id="7"/>
       </w:r>
     </w:p>
     <w:p>
@@ -19364,8 +19375,8 @@
           <w:lang w:eastAsia="ja-JP"/>
         </w:rPr>
       </w:pPr>
-      <w:bookmarkStart w:id="7" w:name="_Ref19285041"/>
-      <w:commentRangeStart w:id="8"/>
+      <w:bookmarkStart w:id="8" w:name="_Ref19285041"/>
+      <w:commentRangeStart w:id="9"/>
       <w:r>
         <w:rPr>
           <w:rFonts w:ascii="Times New Roman" w:eastAsia="Yu Mincho" w:hAnsi="Times New Roman" w:cs="Times New Roman"/>
@@ -19421,7 +19432,7 @@
         </w:rPr>
         <w:fldChar w:fldCharType="end"/>
       </w:r>
-      <w:bookmarkEnd w:id="7"/>
+      <w:bookmarkEnd w:id="8"/>
       <w:r>
         <w:rPr>
           <w:rFonts w:ascii="Times New Roman" w:eastAsia="Yu Mincho" w:hAnsi="Times New Roman" w:cs="Times New Roman"/>
@@ -19539,15 +19550,15 @@
         </w:rPr>
         <w:t>.</w:t>
       </w:r>
-      <w:commentRangeEnd w:id="8"/>
+      <w:commentRangeEnd w:id="9"/>
       <w:r>
         <w:rPr>
           <w:rStyle w:val="CommentReference"/>
         </w:rPr>
-        <w:commentReference w:id="8"/>
+        <w:commentReference w:id="9"/>
       </w:r>
     </w:p>
-    <w:commentRangeStart w:id="9"/>
+    <w:commentRangeStart w:id="10"/>
     <w:p>
       <w:pPr>
         <w:spacing w:line="240" w:lineRule="auto"/>
@@ -20027,12 +20038,12 @@
         </w:rPr>
         <w:t xml:space="preserve"> while TR has no significant correlation with the frequency. </w:t>
       </w:r>
-      <w:commentRangeEnd w:id="9"/>
+      <w:commentRangeEnd w:id="10"/>
       <w:r>
         <w:rPr>
           <w:rStyle w:val="CommentReference"/>
         </w:rPr>
-        <w:commentReference w:id="9"/>
+        <w:commentReference w:id="10"/>
       </w:r>
     </w:p>
     <w:p>
@@ -20098,7 +20109,7 @@
           <w:szCs w:val="24"/>
         </w:rPr>
       </w:pPr>
-      <w:bookmarkStart w:id="10" w:name="_Ref19285045"/>
+      <w:bookmarkStart w:id="11" w:name="_Ref19285045"/>
       <w:r>
         <w:rPr>
           <w:rFonts w:ascii="Times New Roman" w:eastAsia="Yu Mincho" w:hAnsi="Times New Roman" w:cs="Times New Roman"/>
@@ -20154,7 +20165,7 @@
         </w:rPr>
         <w:fldChar w:fldCharType="end"/>
       </w:r>
-      <w:bookmarkEnd w:id="10"/>
+      <w:bookmarkEnd w:id="11"/>
       <w:r>
         <w:rPr>
           <w:rFonts w:ascii="Times New Roman" w:eastAsia="Yu Mincho" w:hAnsi="Times New Roman" w:cs="Times New Roman"/>
@@ -20307,7 +20318,7 @@
           <w:lang w:eastAsia="ja-JP"/>
         </w:rPr>
       </w:pPr>
-      <w:bookmarkStart w:id="11" w:name="_Ref31203523"/>
+      <w:bookmarkStart w:id="12" w:name="_Ref31203523"/>
       <w:r>
         <w:rPr>
           <w:rFonts w:ascii="Times New Roman" w:eastAsia="Yu Mincho" w:hAnsi="Times New Roman" w:cs="Times New Roman"/>
@@ -20362,7 +20373,7 @@
         </w:rPr>
         <w:fldChar w:fldCharType="end"/>
       </w:r>
-      <w:bookmarkEnd w:id="11"/>
+      <w:bookmarkEnd w:id="12"/>
       <w:r>
         <w:rPr>
           <w:rFonts w:ascii="Times New Roman" w:eastAsia="Yu Mincho" w:hAnsi="Times New Roman" w:cs="Times New Roman"/>
@@ -20427,8 +20438,6 @@
         </w:rPr>
         <w:t>Simulating the impacts of dedicated bus lanes</w:t>
       </w:r>
-      <w:bookmarkStart w:id="12" w:name="_GoBack"/>
-      <w:bookmarkEnd w:id="12"/>
     </w:p>
     <w:p>
       <w:pPr>
@@ -20987,27 +20996,14 @@
       <w:r>
         <w:t xml:space="preserve">Figure </w:t>
       </w:r>
-      <w:r>
-        <w:fldChar w:fldCharType="begin"/>
-      </w:r>
-      <w:r>
-        <w:instrText xml:space="preserve"> SEQ Figure \* ARABIC </w:instrText>
-      </w:r>
-      <w:r>
-        <w:fldChar w:fldCharType="separate"/>
-      </w:r>
-      <w:r>
-        <w:rPr>
-          <w:noProof/>
-        </w:rPr>
-        <w:t>7</w:t>
-      </w:r>
-      <w:r>
-        <w:rPr>
-          <w:noProof/>
-        </w:rPr>
-        <w:fldChar w:fldCharType="end"/>
-      </w:r>
+      <w:fldSimple w:instr=" SEQ Figure \* ARABIC ">
+        <w:r>
+          <w:rPr>
+            <w:noProof/>
+          </w:rPr>
+          <w:t>7</w:t>
+        </w:r>
+      </w:fldSimple>
       <w:bookmarkEnd w:id="13"/>
       <w:r>
         <w:t>:</w:t>
@@ -21158,20 +21154,8 @@
           <w:szCs w:val="24"/>
           <w:lang w:eastAsia="ja-JP"/>
         </w:rPr>
-        <w:t xml:space="preserve"> for both measures (p-</w:t>
-      </w:r>
-      <w:proofErr w:type="gramStart"/>
-      <w:r>
-        <w:rPr>
-          <w:rFonts w:ascii="Times New Roman" w:eastAsia="Yu Mincho" w:hAnsi="Times New Roman" w:cs="Times New Roman"/>
-          <w:color w:val="C00000"/>
-          <w:sz w:val="24"/>
-          <w:szCs w:val="24"/>
-          <w:lang w:eastAsia="ja-JP"/>
-        </w:rPr>
-        <w:t xml:space="preserve">value  </w:t>
-      </w:r>
-      <w:proofErr w:type="gramEnd"/>
+        <w:t xml:space="preserve"> for both measures (p-value  </w:t>
+      </w:r>
       <m:oMath>
         <m:r>
           <w:rPr>
@@ -24371,7 +24355,7 @@
 
 <file path=word/comments.xml><?xml version="1.0" encoding="utf-8"?>
 <w:comments xmlns:wpc="http://schemas.microsoft.com/office/word/2010/wordprocessingCanvas" xmlns:cx="http://schemas.microsoft.com/office/drawing/2014/chartex" xmlns:cx1="http://schemas.microsoft.com/office/drawing/2015/9/8/chartex" xmlns:mc="http://schemas.openxmlformats.org/markup-compatibility/2006" xmlns:o="urn:schemas-microsoft-com:office:office" xmlns:r="http://schemas.openxmlformats.org/officeDocument/2006/relationships" xmlns:m="http://schemas.openxmlformats.org/officeDocument/2006/math" xmlns:v="urn:schemas-microsoft-com:vml" xmlns:wp14="http://schemas.microsoft.com/office/word/2010/wordprocessingDrawing" xmlns:wp="http://schemas.openxmlformats.org/drawingml/2006/wordprocessingDrawing" xmlns:w10="urn:schemas-microsoft-com:office:word" xmlns:w="http://schemas.openxmlformats.org/wordprocessingml/2006/main" xmlns:w14="http://schemas.microsoft.com/office/word/2010/wordml" xmlns:w15="http://schemas.microsoft.com/office/word/2012/wordml" xmlns:w16se="http://schemas.microsoft.com/office/word/2015/wordml/symex" xmlns:wpg="http://schemas.microsoft.com/office/word/2010/wordprocessingGroup" xmlns:wpi="http://schemas.microsoft.com/office/word/2010/wordprocessingInk" xmlns:wne="http://schemas.microsoft.com/office/word/2006/wordml" xmlns:wps="http://schemas.microsoft.com/office/word/2010/wordprocessingShape" mc:Ignorable="w14 w15 w16se wp14">
-  <w:comment w:id="6" w:author="Miller, Harvey J." w:date="2020-01-29T13:31:00Z" w:initials="MHJ">
+  <w:comment w:id="7" w:author="Miller, Harvey J." w:date="2020-01-29T13:31:00Z" w:initials="MHJ">
     <w:p>
       <w:pPr>
         <w:pStyle w:val="CommentText"/>
@@ -24387,7 +24371,7 @@
       </w:r>
     </w:p>
   </w:comment>
-  <w:comment w:id="8" w:author="Miller, Harvey J." w:date="2020-01-29T13:32:00Z" w:initials="MHJ">
+  <w:comment w:id="9" w:author="Miller, Harvey J." w:date="2020-01-29T13:32:00Z" w:initials="MHJ">
     <w:p>
       <w:pPr>
         <w:pStyle w:val="CommentText"/>
@@ -24403,7 +24387,7 @@
       </w:r>
     </w:p>
   </w:comment>
-  <w:comment w:id="9" w:author="Miller, Harvey J." w:date="2020-01-29T13:33:00Z" w:initials="MHJ">
+  <w:comment w:id="10" w:author="Miller, Harvey J." w:date="2020-01-29T13:33:00Z" w:initials="MHJ">
     <w:p>
       <w:pPr>
         <w:pStyle w:val="CommentText"/>
@@ -24515,7 +24499,7 @@
           <w:rPr>
             <w:noProof/>
           </w:rPr>
-          <w:t>15</w:t>
+          <w:t>10</w:t>
         </w:r>
         <w:r>
           <w:rPr>
@@ -26737,7 +26721,7 @@
 </file>
 
 <file path=customXml/itemProps1.xml><?xml version="1.0" encoding="utf-8"?>
-<ds:datastoreItem xmlns:ds="http://schemas.openxmlformats.org/officeDocument/2006/customXml" ds:itemID="{EE533CF4-83AD-4918-B18E-B0C5360D5FB2}">
+<ds:datastoreItem xmlns:ds="http://schemas.openxmlformats.org/officeDocument/2006/customXml" ds:itemID="{99746656-7D30-4F14-8BA7-29ADD79C8E8F}">
   <ds:schemaRefs>
     <ds:schemaRef ds:uri="http://schemas.openxmlformats.org/officeDocument/2006/bibliography"/>
   </ds:schemaRefs>

</xml_diff>